<commit_message>
Documento word casi terminado
</commit_message>
<xml_diff>
--- a/Docs/Observaciones-Lab 3.docx
+++ b/Docs/Observaciones-Lab 3.docx
@@ -240,7 +240,6 @@
         </w:rPr>
         <w:t xml:space="preserve">¿Cómo se almacenan los datos de </w:t>
       </w:r>
-      <w:proofErr w:type="spellStart"/>
       <w:r>
         <w:rPr>
           <w:rFonts w:ascii="Dax-Regular" w:hAnsi="Dax-Regular"/>
@@ -250,7 +249,6 @@
         </w:rPr>
         <w:t>GoodReads</w:t>
       </w:r>
-      <w:proofErr w:type="spellEnd"/>
       <w:r>
         <w:rPr>
           <w:rFonts w:ascii="Dax-Regular" w:hAnsi="Dax-Regular"/>
@@ -284,6 +282,45 @@
           <w:lang w:val="es-419"/>
         </w:rPr>
       </w:pPr>
+      <w:r>
+        <w:rPr>
+          <w:rFonts w:ascii="Dax-Regular" w:hAnsi="Dax-Regular"/>
+          <w:lang w:val="es-419"/>
+        </w:rPr>
+        <w:t xml:space="preserve">En primer lugar, en el </w:t>
+      </w:r>
+      <w:r>
+        <w:rPr>
+          <w:rFonts w:ascii="Consolas" w:hAnsi="Consolas"/>
+          <w:b/>
+          <w:bCs/>
+          <w:lang w:val="es-419"/>
+        </w:rPr>
+        <w:t>model.</w:t>
+      </w:r>
+      <w:r>
+        <w:rPr>
+          <w:rFonts w:ascii="Consolas" w:hAnsi="Consolas"/>
+          <w:b/>
+          <w:bCs/>
+          <w:lang w:val="es-419"/>
+        </w:rPr>
+        <w:t>py</w:t>
+      </w:r>
+      <w:r>
+        <w:rPr>
+          <w:rFonts w:ascii="Dax-Regular" w:hAnsi="Dax-Regular"/>
+          <w:lang w:val="es-419"/>
+        </w:rPr>
+        <w:t xml:space="preserve"> se crea un catálogo con la utilización de un diccionario. Luego, para cada llave del diccionario, se crea una lista que luego se le va a agregar la información específica para cada dato (ej. Books, authors, tags, book_tags). </w:t>
+      </w:r>
+      <w:r>
+        <w:rPr>
+          <w:rFonts w:ascii="Dax-Regular" w:hAnsi="Dax-Regular"/>
+          <w:lang w:val="es-419"/>
+        </w:rPr>
+        <w:t xml:space="preserve">En este caso, las listas se crean como arreglos. </w:t>
+      </w:r>
     </w:p>
     <w:p>
       <w:pPr>
@@ -314,23 +351,7 @@
           <w:rFonts w:ascii="Dax-Regular" w:hAnsi="Dax-Regular"/>
           <w:lang w:val="es-419"/>
         </w:rPr>
-        <w:t xml:space="preserve">¿Cuáles son las funciones que comunican el </w:t>
-      </w:r>
-      <w:proofErr w:type="spellStart"/>
-      <w:r>
-        <w:rPr>
-          <w:rFonts w:ascii="Dax-Regular" w:hAnsi="Dax-Regular"/>
-          <w:lang w:val="es-419"/>
-        </w:rPr>
-        <w:t>el</w:t>
-      </w:r>
-      <w:proofErr w:type="spellEnd"/>
-      <w:r>
-        <w:rPr>
-          <w:rFonts w:ascii="Dax-Regular" w:hAnsi="Dax-Regular"/>
-          <w:lang w:val="es-419"/>
-        </w:rPr>
-        <w:t xml:space="preserve"> </w:t>
+        <w:t xml:space="preserve">¿Cuáles son las funciones que comunican el el </w:t>
       </w:r>
       <w:r>
         <w:rPr>
@@ -364,6 +385,466 @@
         </w:rPr>
         <w:t>?</w:t>
       </w:r>
+    </w:p>
+    <w:p>
+      <w:pPr>
+        <w:spacing w:after="0"/>
+        <w:jc w:val="both"/>
+        <w:rPr>
+          <w:rFonts w:ascii="Dax-Regular" w:hAnsi="Dax-Regular"/>
+          <w:lang w:val="es-419"/>
+        </w:rPr>
+      </w:pPr>
+      <w:r>
+        <w:rPr>
+          <w:rFonts w:ascii="Dax-Regular" w:hAnsi="Dax-Regular"/>
+          <w:lang w:val="es-419"/>
+        </w:rPr>
+        <w:t>Las funciones que comunican el</w:t>
+      </w:r>
+      <w:r>
+        <w:rPr>
+          <w:rFonts w:ascii="Consolas" w:hAnsi="Consolas"/>
+          <w:b/>
+          <w:bCs/>
+          <w:lang w:val="es-419"/>
+        </w:rPr>
+        <w:t xml:space="preserve"> v</w:t>
+      </w:r>
+      <w:r>
+        <w:rPr>
+          <w:rFonts w:ascii="Consolas" w:hAnsi="Consolas"/>
+          <w:b/>
+          <w:bCs/>
+          <w:lang w:val="es-419"/>
+        </w:rPr>
+        <w:t>iew.py</w:t>
+      </w:r>
+      <w:r>
+        <w:rPr>
+          <w:rFonts w:ascii="Dax-Regular" w:hAnsi="Dax-Regular"/>
+          <w:lang w:val="es-419"/>
+        </w:rPr>
+        <w:t xml:space="preserve"> y el </w:t>
+      </w:r>
+      <w:r>
+        <w:rPr>
+          <w:rFonts w:ascii="Consolas" w:hAnsi="Consolas"/>
+          <w:b/>
+          <w:bCs/>
+          <w:lang w:val="es-419"/>
+        </w:rPr>
+        <w:t>model</w:t>
+      </w:r>
+      <w:r>
+        <w:rPr>
+          <w:rFonts w:ascii="Consolas" w:hAnsi="Consolas"/>
+          <w:b/>
+          <w:bCs/>
+          <w:lang w:val="es-419"/>
+        </w:rPr>
+        <w:t>.py</w:t>
+      </w:r>
+      <w:r>
+        <w:rPr>
+          <w:rFonts w:ascii="Dax-Regular" w:hAnsi="Dax-Regular"/>
+          <w:lang w:val="es-419"/>
+        </w:rPr>
+        <w:t xml:space="preserve"> son </w:t>
+      </w:r>
+      <w:r>
+        <w:rPr>
+          <w:rFonts w:ascii="Consolas" w:hAnsi="Consolas"/>
+          <w:b/>
+          <w:bCs/>
+          <w:lang w:val="es-419"/>
+        </w:rPr>
+        <w:t>controller</w:t>
+      </w:r>
+      <w:r>
+        <w:rPr>
+          <w:rFonts w:ascii="Consolas" w:hAnsi="Consolas"/>
+          <w:b/>
+          <w:bCs/>
+          <w:lang w:val="es-419"/>
+        </w:rPr>
+        <w:t>.</w:t>
+      </w:r>
+      <w:r>
+        <w:rPr>
+          <w:rFonts w:ascii="Consolas" w:hAnsi="Consolas"/>
+          <w:b/>
+          <w:bCs/>
+          <w:lang w:val="es-419"/>
+        </w:rPr>
+        <w:t xml:space="preserve">initCatalog() </w:t>
+      </w:r>
+      <w:r>
+        <w:rPr>
+          <w:rFonts w:ascii="Dax-Regular" w:hAnsi="Dax-Regular"/>
+          <w:lang w:val="es-419"/>
+        </w:rPr>
+        <w:t xml:space="preserve">y también </w:t>
+      </w:r>
+      <w:r>
+        <w:rPr>
+          <w:rFonts w:ascii="Consolas" w:hAnsi="Consolas"/>
+          <w:b/>
+          <w:bCs/>
+          <w:lang w:val="es-419"/>
+        </w:rPr>
+        <w:t>controller</w:t>
+      </w:r>
+      <w:r>
+        <w:rPr>
+          <w:rFonts w:ascii="Consolas" w:hAnsi="Consolas"/>
+          <w:b/>
+          <w:bCs/>
+          <w:lang w:val="es-419"/>
+        </w:rPr>
+        <w:t>.</w:t>
+      </w:r>
+      <w:r>
+        <w:rPr>
+          <w:rFonts w:ascii="Consolas" w:hAnsi="Consolas"/>
+          <w:b/>
+          <w:bCs/>
+          <w:lang w:val="es-419"/>
+        </w:rPr>
+        <w:t>loadData</w:t>
+      </w:r>
+      <w:r>
+        <w:rPr>
+          <w:rFonts w:ascii="Consolas" w:hAnsi="Consolas"/>
+          <w:b/>
+          <w:bCs/>
+          <w:lang w:val="es-419"/>
+        </w:rPr>
+        <w:t>(</w:t>
+      </w:r>
+      <w:r>
+        <w:rPr>
+          <w:rFonts w:ascii="Consolas" w:hAnsi="Consolas"/>
+          <w:b/>
+          <w:bCs/>
+          <w:lang w:val="es-419"/>
+        </w:rPr>
+        <w:t>catalog</w:t>
+      </w:r>
+      <w:r>
+        <w:rPr>
+          <w:rFonts w:ascii="Consolas" w:hAnsi="Consolas"/>
+          <w:b/>
+          <w:bCs/>
+          <w:lang w:val="es-419"/>
+        </w:rPr>
+        <w:t>)</w:t>
+      </w:r>
+      <w:r>
+        <w:rPr>
+          <w:rFonts w:ascii="Dax-Regular" w:hAnsi="Dax-Regular"/>
+          <w:lang w:val="es-419"/>
+        </w:rPr>
+        <w:t xml:space="preserve">, las cuales interactúan directamente con el </w:t>
+      </w:r>
+      <w:r>
+        <w:rPr>
+          <w:rFonts w:ascii="Consolas" w:hAnsi="Consolas"/>
+          <w:b/>
+          <w:bCs/>
+          <w:lang w:val="es-419"/>
+        </w:rPr>
+        <w:t>controller</w:t>
+      </w:r>
+      <w:r>
+        <w:rPr>
+          <w:rFonts w:ascii="Consolas" w:hAnsi="Consolas"/>
+          <w:b/>
+          <w:bCs/>
+          <w:lang w:val="es-419"/>
+        </w:rPr>
+        <w:t>.</w:t>
+      </w:r>
+      <w:r>
+        <w:rPr>
+          <w:rFonts w:ascii="Consolas" w:hAnsi="Consolas"/>
+          <w:b/>
+          <w:bCs/>
+          <w:lang w:val="es-419"/>
+        </w:rPr>
+        <w:t>py</w:t>
+      </w:r>
+      <w:r>
+        <w:rPr>
+          <w:rFonts w:ascii="Dax-Regular" w:hAnsi="Dax-Regular"/>
+          <w:lang w:val="es-419"/>
+        </w:rPr>
+        <w:t xml:space="preserve">, y a su vez, este interactúa con el </w:t>
+      </w:r>
+      <w:r>
+        <w:rPr>
+          <w:rFonts w:ascii="Consolas" w:hAnsi="Consolas"/>
+          <w:b/>
+          <w:bCs/>
+          <w:lang w:val="es-419"/>
+        </w:rPr>
+        <w:t>model</w:t>
+      </w:r>
+      <w:r>
+        <w:rPr>
+          <w:rFonts w:ascii="Consolas" w:hAnsi="Consolas"/>
+          <w:b/>
+          <w:bCs/>
+          <w:lang w:val="es-419"/>
+        </w:rPr>
+        <w:t>.</w:t>
+      </w:r>
+      <w:r>
+        <w:rPr>
+          <w:rFonts w:ascii="Consolas" w:hAnsi="Consolas"/>
+          <w:b/>
+          <w:bCs/>
+          <w:lang w:val="es-419"/>
+        </w:rPr>
+        <w:t>py</w:t>
+      </w:r>
+      <w:r>
+        <w:rPr>
+          <w:rFonts w:ascii="Dax-Regular" w:hAnsi="Dax-Regular"/>
+          <w:lang w:val="es-419"/>
+        </w:rPr>
+        <w:t xml:space="preserve"> a través de las funciones </w:t>
+      </w:r>
+      <w:r>
+        <w:rPr>
+          <w:rFonts w:ascii="Consolas" w:hAnsi="Consolas"/>
+          <w:b/>
+          <w:bCs/>
+          <w:lang w:val="es-419"/>
+        </w:rPr>
+        <w:t>model</w:t>
+      </w:r>
+      <w:r>
+        <w:rPr>
+          <w:rFonts w:ascii="Consolas" w:hAnsi="Consolas"/>
+          <w:b/>
+          <w:bCs/>
+          <w:lang w:val="es-419"/>
+        </w:rPr>
+        <w:t>.</w:t>
+      </w:r>
+      <w:r>
+        <w:rPr>
+          <w:rFonts w:ascii="Consolas" w:hAnsi="Consolas"/>
+          <w:b/>
+          <w:bCs/>
+          <w:lang w:val="es-419"/>
+        </w:rPr>
+        <w:t>new</w:t>
+      </w:r>
+      <w:r>
+        <w:rPr>
+          <w:rFonts w:ascii="Consolas" w:hAnsi="Consolas"/>
+          <w:b/>
+          <w:bCs/>
+          <w:lang w:val="es-419"/>
+        </w:rPr>
+        <w:t>Catalog()</w:t>
+      </w:r>
+      <w:r>
+        <w:rPr>
+          <w:rFonts w:ascii="Dax-Regular" w:hAnsi="Dax-Regular"/>
+          <w:lang w:val="es-419"/>
+        </w:rPr>
+        <w:t xml:space="preserve"> y demás funciones como </w:t>
+      </w:r>
+      <w:r>
+        <w:rPr>
+          <w:rFonts w:ascii="Consolas" w:hAnsi="Consolas"/>
+          <w:b/>
+          <w:bCs/>
+          <w:lang w:val="es-419"/>
+        </w:rPr>
+        <w:t>model</w:t>
+      </w:r>
+      <w:r>
+        <w:rPr>
+          <w:rFonts w:ascii="Consolas" w:hAnsi="Consolas"/>
+          <w:b/>
+          <w:bCs/>
+          <w:lang w:val="es-419"/>
+        </w:rPr>
+        <w:t>.</w:t>
+      </w:r>
+      <w:r>
+        <w:rPr>
+          <w:rFonts w:ascii="Consolas" w:hAnsi="Consolas"/>
+          <w:b/>
+          <w:bCs/>
+          <w:lang w:val="es-419"/>
+        </w:rPr>
+        <w:t>addBook</w:t>
+      </w:r>
+      <w:r>
+        <w:rPr>
+          <w:rFonts w:ascii="Consolas" w:hAnsi="Consolas"/>
+          <w:b/>
+          <w:bCs/>
+          <w:lang w:val="es-419"/>
+        </w:rPr>
+        <w:t>(</w:t>
+      </w:r>
+      <w:r>
+        <w:rPr>
+          <w:rFonts w:ascii="Consolas" w:hAnsi="Consolas"/>
+          <w:b/>
+          <w:bCs/>
+          <w:lang w:val="es-419"/>
+        </w:rPr>
+        <w:t>catalog, book</w:t>
+      </w:r>
+      <w:r>
+        <w:rPr>
+          <w:rFonts w:ascii="Consolas" w:hAnsi="Consolas"/>
+          <w:b/>
+          <w:bCs/>
+          <w:lang w:val="es-419"/>
+        </w:rPr>
+        <w:t>)</w:t>
+      </w:r>
+      <w:r>
+        <w:rPr>
+          <w:rFonts w:ascii="Dax-Regular" w:hAnsi="Dax-Regular"/>
+          <w:lang w:val="es-419"/>
+        </w:rPr>
+        <w:t xml:space="preserve">, </w:t>
+      </w:r>
+      <w:r>
+        <w:rPr>
+          <w:rFonts w:ascii="Consolas" w:hAnsi="Consolas"/>
+          <w:b/>
+          <w:bCs/>
+          <w:lang w:val="es-419"/>
+        </w:rPr>
+        <w:t>model</w:t>
+      </w:r>
+      <w:r>
+        <w:rPr>
+          <w:rFonts w:ascii="Consolas" w:hAnsi="Consolas"/>
+          <w:b/>
+          <w:bCs/>
+          <w:lang w:val="es-419"/>
+        </w:rPr>
+        <w:t>.</w:t>
+      </w:r>
+      <w:r>
+        <w:rPr>
+          <w:rFonts w:ascii="Consolas" w:hAnsi="Consolas"/>
+          <w:b/>
+          <w:bCs/>
+          <w:lang w:val="es-419"/>
+        </w:rPr>
+        <w:t>addTa</w:t>
+      </w:r>
+      <w:r>
+        <w:rPr>
+          <w:rFonts w:ascii="Consolas" w:hAnsi="Consolas"/>
+          <w:b/>
+          <w:bCs/>
+          <w:lang w:val="es-419"/>
+        </w:rPr>
+        <w:t>g(</w:t>
+      </w:r>
+      <w:r>
+        <w:rPr>
+          <w:rFonts w:ascii="Consolas" w:hAnsi="Consolas"/>
+          <w:b/>
+          <w:bCs/>
+          <w:lang w:val="es-419"/>
+        </w:rPr>
+        <w:t>catalog, tag</w:t>
+      </w:r>
+      <w:r>
+        <w:rPr>
+          <w:rFonts w:ascii="Consolas" w:hAnsi="Consolas"/>
+          <w:b/>
+          <w:bCs/>
+          <w:lang w:val="es-419"/>
+        </w:rPr>
+        <w:t>)</w:t>
+      </w:r>
+      <w:r>
+        <w:rPr>
+          <w:rFonts w:ascii="Dax-Regular" w:hAnsi="Dax-Regular"/>
+          <w:lang w:val="es-419"/>
+        </w:rPr>
+        <w:t xml:space="preserve">, </w:t>
+      </w:r>
+      <w:r>
+        <w:rPr>
+          <w:rFonts w:ascii="Consolas" w:hAnsi="Consolas"/>
+          <w:b/>
+          <w:bCs/>
+          <w:lang w:val="es-419"/>
+        </w:rPr>
+        <w:t>model.addBookTag(catalog, booktag)</w:t>
+      </w:r>
+      <w:r>
+        <w:rPr>
+          <w:rFonts w:ascii="Dax-Regular" w:hAnsi="Dax-Regular"/>
+          <w:lang w:val="es-419"/>
+        </w:rPr>
+        <w:t xml:space="preserve">, </w:t>
+      </w:r>
+      <w:r>
+        <w:rPr>
+          <w:rFonts w:ascii="Consolas" w:hAnsi="Consolas"/>
+          <w:b/>
+          <w:bCs/>
+          <w:lang w:val="es-419"/>
+        </w:rPr>
+        <w:t>model.sortBooks(catalog)</w:t>
+      </w:r>
+      <w:r>
+        <w:rPr>
+          <w:rFonts w:ascii="Dax-Regular" w:hAnsi="Dax-Regular"/>
+          <w:lang w:val="es-419"/>
+        </w:rPr>
+        <w:t xml:space="preserve">, </w:t>
+      </w:r>
+      <w:r>
+        <w:rPr>
+          <w:rFonts w:ascii="Consolas" w:hAnsi="Consolas"/>
+          <w:b/>
+          <w:bCs/>
+          <w:lang w:val="es-419"/>
+        </w:rPr>
+        <w:t>model.GetBooksByAuthor(catalog, authorname)</w:t>
+      </w:r>
+      <w:r>
+        <w:rPr>
+          <w:rFonts w:ascii="Dax-Regular" w:hAnsi="Dax-Regular"/>
+          <w:lang w:val="es-419"/>
+        </w:rPr>
+        <w:t>, entre otras funciones. Es decir, la vista y el modelo interactúan a través del controlador, llamando funciones de cada una de l</w:t>
+      </w:r>
+      <w:r>
+        <w:rPr>
+          <w:rFonts w:ascii="Dax-Regular" w:hAnsi="Dax-Regular"/>
+          <w:lang w:val="es-419"/>
+        </w:rPr>
+        <w:t>os módulos.</w:t>
+      </w:r>
+    </w:p>
+    <w:p>
+      <w:pPr>
+        <w:spacing w:after="0"/>
+        <w:jc w:val="both"/>
+        <w:rPr>
+          <w:rFonts w:ascii="Dax-Regular" w:hAnsi="Dax-Regular"/>
+          <w:lang w:val="es-419"/>
+        </w:rPr>
+      </w:pPr>
     </w:p>
     <w:p>
       <w:pPr>
@@ -406,7 +887,6 @@
         </w:rPr>
         <w:t xml:space="preserve">¿Qué hace el parámetro </w:t>
       </w:r>
-      <w:proofErr w:type="spellStart"/>
       <w:r>
         <w:rPr>
           <w:rFonts w:ascii="Consolas" w:hAnsi="Consolas"/>
@@ -414,37 +894,7 @@
           <w:iCs/>
           <w:lang w:val="es-419"/>
         </w:rPr>
-        <w:t>cmpfunction</w:t>
-      </w:r>
-      <w:proofErr w:type="spellEnd"/>
-      <w:r>
-        <w:rPr>
-          <w:rFonts w:ascii="Consolas" w:hAnsi="Consolas"/>
-          <w:b/>
-          <w:iCs/>
-          <w:lang w:val="es-419"/>
-        </w:rPr>
-        <w:t>=</w:t>
-      </w:r>
-      <w:proofErr w:type="spellStart"/>
-      <w:r>
-        <w:rPr>
-          <w:rFonts w:ascii="Consolas" w:hAnsi="Consolas"/>
-          <w:b/>
-          <w:iCs/>
-          <w:lang w:val="es-419"/>
-        </w:rPr>
-        <w:t>None</w:t>
-      </w:r>
-      <w:proofErr w:type="spellEnd"/>
-      <w:r>
-        <w:rPr>
-          <w:rFonts w:ascii="Consolas" w:hAnsi="Consolas"/>
-          <w:b/>
-          <w:iCs/>
-          <w:lang w:val="es-419"/>
-        </w:rPr>
-        <w:t xml:space="preserve"> </w:t>
+        <w:t xml:space="preserve">cmpfunction=None </w:t>
       </w:r>
       <w:r>
         <w:rPr>
@@ -453,36 +903,14 @@
         </w:rPr>
         <w:t xml:space="preserve">en la función </w:t>
       </w:r>
-      <w:proofErr w:type="spellStart"/>
-      <w:proofErr w:type="gramStart"/>
-      <w:r>
-        <w:rPr>
-          <w:rFonts w:ascii="Consolas" w:hAnsi="Consolas"/>
-          <w:b/>
-          <w:bCs/>
-          <w:lang w:val="es-419"/>
-        </w:rPr>
-        <w:t>newList</w:t>
-      </w:r>
-      <w:proofErr w:type="spellEnd"/>
-      <w:r>
-        <w:rPr>
-          <w:rFonts w:ascii="Consolas" w:hAnsi="Consolas"/>
-          <w:b/>
-          <w:bCs/>
-          <w:lang w:val="es-419"/>
-        </w:rPr>
-        <w:t>(</w:t>
-      </w:r>
-      <w:proofErr w:type="gramEnd"/>
-      <w:r>
-        <w:rPr>
-          <w:rFonts w:ascii="Consolas" w:hAnsi="Consolas"/>
-          <w:b/>
-          <w:bCs/>
-          <w:lang w:val="es-419"/>
-        </w:rPr>
-        <w:t>)</w:t>
+      <w:r>
+        <w:rPr>
+          <w:rFonts w:ascii="Consolas" w:hAnsi="Consolas"/>
+          <w:b/>
+          <w:bCs/>
+          <w:lang w:val="es-419"/>
+        </w:rPr>
+        <w:t>newList()</w:t>
       </w:r>
       <w:r>
         <w:rPr>
@@ -510,26 +938,8 @@
           <w:rFonts w:ascii="Dax-Regular" w:hAnsi="Dax-Regular"/>
           <w:lang w:val="es-419"/>
         </w:rPr>
-        <w:t xml:space="preserve">¿Qué hace la </w:t>
-      </w:r>
-      <w:proofErr w:type="spellStart"/>
-      <w:r>
-        <w:rPr>
-          <w:rFonts w:ascii="Dax-Regular" w:hAnsi="Dax-Regular"/>
-          <w:lang w:val="es-419"/>
-        </w:rPr>
-        <w:t>funció</w:t>
-      </w:r>
-      <w:proofErr w:type="spellEnd"/>
-      <w:r>
-        <w:rPr>
-          <w:rFonts w:ascii="Dax-Regular" w:hAnsi="Dax-Regular"/>
-          <w:lang w:val="es-419"/>
-        </w:rPr>
-        <w:t xml:space="preserve"> </w:t>
-      </w:r>
-      <w:proofErr w:type="spellStart"/>
-      <w:proofErr w:type="gramStart"/>
+        <w:t xml:space="preserve">¿Qué hace la funció </w:t>
+      </w:r>
       <w:r>
         <w:rPr>
           <w:rFonts w:ascii="Consolas" w:hAnsi="Consolas"/>
@@ -537,27 +947,7 @@
           <w:iCs/>
           <w:lang w:val="es-419"/>
         </w:rPr>
-        <w:t>addLast</w:t>
-      </w:r>
-      <w:proofErr w:type="spellEnd"/>
-      <w:r>
-        <w:rPr>
-          <w:rFonts w:ascii="Consolas" w:hAnsi="Consolas"/>
-          <w:b/>
-          <w:iCs/>
-          <w:lang w:val="es-419"/>
-        </w:rPr>
-        <w:t>(</w:t>
-      </w:r>
-      <w:proofErr w:type="gramEnd"/>
-      <w:r>
-        <w:rPr>
-          <w:rFonts w:ascii="Consolas" w:hAnsi="Consolas"/>
-          <w:b/>
-          <w:iCs/>
-          <w:lang w:val="es-419"/>
-        </w:rPr>
-        <w:t>)</w:t>
+        <w:t>addLast()</w:t>
       </w:r>
       <w:r>
         <w:rPr>
@@ -587,8 +977,6 @@
         </w:rPr>
         <w:t xml:space="preserve">¿Qué hace la función </w:t>
       </w:r>
-      <w:proofErr w:type="spellStart"/>
-      <w:proofErr w:type="gramStart"/>
       <w:r>
         <w:rPr>
           <w:rFonts w:ascii="Consolas" w:hAnsi="Consolas"/>
@@ -596,27 +984,7 @@
           <w:iCs/>
           <w:lang w:val="es-419"/>
         </w:rPr>
-        <w:t>getElement</w:t>
-      </w:r>
-      <w:proofErr w:type="spellEnd"/>
-      <w:r>
-        <w:rPr>
-          <w:rFonts w:ascii="Consolas" w:hAnsi="Consolas"/>
-          <w:b/>
-          <w:iCs/>
-          <w:lang w:val="es-419"/>
-        </w:rPr>
-        <w:t>(</w:t>
-      </w:r>
-      <w:proofErr w:type="gramEnd"/>
-      <w:r>
-        <w:rPr>
-          <w:rFonts w:ascii="Consolas" w:hAnsi="Consolas"/>
-          <w:b/>
-          <w:iCs/>
-          <w:lang w:val="es-419"/>
-        </w:rPr>
-        <w:t>)</w:t>
+        <w:t>getElement()</w:t>
       </w:r>
       <w:r>
         <w:rPr>
@@ -646,8 +1014,6 @@
         </w:rPr>
         <w:t xml:space="preserve">¿Qué hace la función </w:t>
       </w:r>
-      <w:proofErr w:type="spellStart"/>
-      <w:proofErr w:type="gramStart"/>
       <w:r>
         <w:rPr>
           <w:rFonts w:ascii="Consolas" w:hAnsi="Consolas"/>
@@ -655,27 +1021,7 @@
           <w:iCs/>
           <w:lang w:val="es-419"/>
         </w:rPr>
-        <w:t>subList</w:t>
-      </w:r>
-      <w:proofErr w:type="spellEnd"/>
-      <w:r>
-        <w:rPr>
-          <w:rFonts w:ascii="Consolas" w:hAnsi="Consolas"/>
-          <w:b/>
-          <w:iCs/>
-          <w:lang w:val="es-419"/>
-        </w:rPr>
-        <w:t>(</w:t>
-      </w:r>
-      <w:proofErr w:type="gramEnd"/>
-      <w:r>
-        <w:rPr>
-          <w:rFonts w:ascii="Consolas" w:hAnsi="Consolas"/>
-          <w:b/>
-          <w:iCs/>
-          <w:lang w:val="es-419"/>
-        </w:rPr>
-        <w:t>)</w:t>
+        <w:t>subList()</w:t>
       </w:r>
       <w:r>
         <w:rPr>
@@ -728,27 +1074,7 @@
           <w:bCs/>
           <w:lang w:val="es-419"/>
         </w:rPr>
-        <w:t>“</w:t>
-      </w:r>
-      <w:proofErr w:type="gramStart"/>
-      <w:r>
-        <w:rPr>
-          <w:rFonts w:ascii="Consolas" w:hAnsi="Consolas"/>
-          <w:b/>
-          <w:bCs/>
-          <w:lang w:val="es-419"/>
-        </w:rPr>
-        <w:t>SINGLE</w:t>
-      </w:r>
-      <w:proofErr w:type="gramEnd"/>
-      <w:r>
-        <w:rPr>
-          <w:rFonts w:ascii="Consolas" w:hAnsi="Consolas"/>
-          <w:b/>
-          <w:bCs/>
-          <w:lang w:val="es-419"/>
-        </w:rPr>
-        <w:t>_LINKED”</w:t>
+        <w:t>“SINGLE_LINKED”</w:t>
       </w:r>
       <w:r>
         <w:rPr>

</xml_diff>

<commit_message>
Entrega Final -laboratorio 3
</commit_message>
<xml_diff>
--- a/Docs/Observaciones-Lab 3.docx
+++ b/Docs/Observaciones-Lab 3.docx
@@ -511,34 +511,7 @@
           <w:bCs/>
           <w:lang w:val="es-419"/>
         </w:rPr>
-        <w:t>loadData</w:t>
-      </w:r>
-      <w:r>
-        <w:rPr>
-          <w:rFonts w:ascii="Consolas" w:hAnsi="Consolas"/>
-          <w:b/>
-          <w:bCs/>
-          <w:lang w:val="es-419"/>
-        </w:rPr>
-        <w:t>(</w:t>
-      </w:r>
-      <w:r>
-        <w:rPr>
-          <w:rFonts w:ascii="Consolas" w:hAnsi="Consolas"/>
-          <w:b/>
-          <w:bCs/>
-          <w:lang w:val="es-419"/>
-        </w:rPr>
-        <w:t>catalog</w:t>
-      </w:r>
-      <w:r>
-        <w:rPr>
-          <w:rFonts w:ascii="Consolas" w:hAnsi="Consolas"/>
-          <w:b/>
-          <w:bCs/>
-          <w:lang w:val="es-419"/>
-        </w:rPr>
-        <w:t>)</w:t>
+        <w:t>loadData(catalog)</w:t>
       </w:r>
       <w:r>
         <w:rPr>
@@ -640,16 +613,7 @@
           <w:bCs/>
           <w:lang w:val="es-419"/>
         </w:rPr>
-        <w:t>new</w:t>
-      </w:r>
-      <w:r>
-        <w:rPr>
-          <w:rFonts w:ascii="Consolas" w:hAnsi="Consolas"/>
-          <w:b/>
-          <w:bCs/>
-          <w:lang w:val="es-419"/>
-        </w:rPr>
-        <w:t>Catalog()</w:t>
+        <w:t>newCatalog()</w:t>
       </w:r>
       <w:r>
         <w:rPr>
@@ -683,34 +647,7 @@
           <w:bCs/>
           <w:lang w:val="es-419"/>
         </w:rPr>
-        <w:t>addBook</w:t>
-      </w:r>
-      <w:r>
-        <w:rPr>
-          <w:rFonts w:ascii="Consolas" w:hAnsi="Consolas"/>
-          <w:b/>
-          <w:bCs/>
-          <w:lang w:val="es-419"/>
-        </w:rPr>
-        <w:t>(</w:t>
-      </w:r>
-      <w:r>
-        <w:rPr>
-          <w:rFonts w:ascii="Consolas" w:hAnsi="Consolas"/>
-          <w:b/>
-          <w:bCs/>
-          <w:lang w:val="es-419"/>
-        </w:rPr>
-        <w:t>catalog, book</w:t>
-      </w:r>
-      <w:r>
-        <w:rPr>
-          <w:rFonts w:ascii="Consolas" w:hAnsi="Consolas"/>
-          <w:b/>
-          <w:bCs/>
-          <w:lang w:val="es-419"/>
-        </w:rPr>
-        <w:t>)</w:t>
+        <w:t>addBook(catalog, book)</w:t>
       </w:r>
       <w:r>
         <w:rPr>
@@ -744,34 +681,7 @@
           <w:bCs/>
           <w:lang w:val="es-419"/>
         </w:rPr>
-        <w:t>addTa</w:t>
-      </w:r>
-      <w:r>
-        <w:rPr>
-          <w:rFonts w:ascii="Consolas" w:hAnsi="Consolas"/>
-          <w:b/>
-          <w:bCs/>
-          <w:lang w:val="es-419"/>
-        </w:rPr>
-        <w:t>g(</w:t>
-      </w:r>
-      <w:r>
-        <w:rPr>
-          <w:rFonts w:ascii="Consolas" w:hAnsi="Consolas"/>
-          <w:b/>
-          <w:bCs/>
-          <w:lang w:val="es-419"/>
-        </w:rPr>
-        <w:t>catalog, tag</w:t>
-      </w:r>
-      <w:r>
-        <w:rPr>
-          <w:rFonts w:ascii="Consolas" w:hAnsi="Consolas"/>
-          <w:b/>
-          <w:bCs/>
-          <w:lang w:val="es-419"/>
-        </w:rPr>
-        <w:t>)</w:t>
+        <w:t>addTag(catalog, tag)</w:t>
       </w:r>
       <w:r>
         <w:rPr>
@@ -889,16 +799,7 @@
           <w:bCs/>
           <w:lang w:val="es-419"/>
         </w:rPr>
-        <w:t>newList</w:t>
-      </w:r>
-      <w:r>
-        <w:rPr>
-          <w:rFonts w:ascii="Consolas" w:hAnsi="Consolas"/>
-          <w:b/>
-          <w:bCs/>
-          <w:lang w:val="es-419"/>
-        </w:rPr>
-        <w:t>(datastructure, cmpfunction, key, filename, delimiter)</w:t>
+        <w:t>newList(datastructure, cmpfunction, key, filename, delimiter)</w:t>
       </w:r>
       <w:r>
         <w:rPr>
@@ -1346,21 +1247,7 @@
           <w:rFonts w:ascii="Dax-Regular" w:hAnsi="Dax-Regular"/>
           <w:lang w:val="es-419"/>
         </w:rPr>
-        <w:t xml:space="preserve"> </w:t>
-      </w:r>
-      <w:r>
-        <w:rPr>
-          <w:rFonts w:ascii="Dax-Regular" w:hAnsi="Dax-Regular"/>
-          <w:lang w:val="es-419"/>
-        </w:rPr>
-        <w:t xml:space="preserve">para obtener el elemento que se quiere de la lista especificada. De igual manera, </w:t>
-      </w:r>
-      <w:r>
-        <w:rPr>
-          <w:rFonts w:ascii="Dax-Regular" w:hAnsi="Dax-Regular"/>
-          <w:lang w:val="es-419"/>
-        </w:rPr>
-        <w:t xml:space="preserve">se hace uso de </w:t>
+        <w:t xml:space="preserve"> para obtener el elemento que se quiere de la lista especificada. De igual manera, se hace uso de </w:t>
       </w:r>
       <w:r>
         <w:rPr>
@@ -1498,6 +1385,12 @@
           <w:lang w:val="es-419"/>
         </w:rPr>
       </w:pPr>
+      <w:r>
+        <w:rPr>
+          <w:lang w:val="es-419"/>
+        </w:rPr>
+        <w:t>No se observa ningún cambio específico en el  comportamiento del programa con este cambio, lo cual es lo deseable: los TAD lists son creados de manera que sean fácilmente mutables</w:t>
+      </w:r>
     </w:p>
     <w:sectPr>
       <w:pgSz w:w="12240" w:h="15840"/>

</xml_diff>